<commit_message>
- Added several results, methods, graphs etc - Added heuristic evaluation documents
</commit_message>
<xml_diff>
--- a/Evaluation Doc.docx
+++ b/Evaluation Doc.docx
@@ -1,6 +1,6 @@
 
 <file path=word/document.xml><?xml version="1.0" encoding="utf-8"?>
-<w:document xmlns:wpc="http://schemas.microsoft.com/office/word/2010/wordprocessingCanvas" xmlns:cx="http://schemas.microsoft.com/office/drawing/2014/chartex" xmlns:cx1="http://schemas.microsoft.com/office/drawing/2015/9/8/chartex" xmlns:mc="http://schemas.openxmlformats.org/markup-compatibility/2006" xmlns:o="urn:schemas-microsoft-com:office:office" xmlns:r="http://schemas.openxmlformats.org/officeDocument/2006/relationships" xmlns:m="http://schemas.openxmlformats.org/officeDocument/2006/math" xmlns:v="urn:schemas-microsoft-com:vml" xmlns:wp14="http://schemas.microsoft.com/office/word/2010/wordprocessingDrawing" xmlns:wp="http://schemas.openxmlformats.org/drawingml/2006/wordprocessingDrawing" xmlns:w10="urn:schemas-microsoft-com:office:word" xmlns:w="http://schemas.openxmlformats.org/wordprocessingml/2006/main" xmlns:w14="http://schemas.microsoft.com/office/word/2010/wordml" xmlns:w15="http://schemas.microsoft.com/office/word/2012/wordml" xmlns:w16se="http://schemas.microsoft.com/office/word/2015/wordml/symex" xmlns:wpg="http://schemas.microsoft.com/office/word/2010/wordprocessingGroup" xmlns:wpi="http://schemas.microsoft.com/office/word/2010/wordprocessingInk" xmlns:wne="http://schemas.microsoft.com/office/word/2006/wordml" xmlns:wps="http://schemas.microsoft.com/office/word/2010/wordprocessingShape" mc:Ignorable="w14 w15 w16se wp14">
+<w:document xmlns:wpc="http://schemas.microsoft.com/office/word/2010/wordprocessingCanvas" xmlns:cx="http://schemas.microsoft.com/office/drawing/2014/chartex" xmlns:cx1="http://schemas.microsoft.com/office/drawing/2015/9/8/chartex" xmlns:cx2="http://schemas.microsoft.com/office/drawing/2015/10/21/chartex" xmlns:cx3="http://schemas.microsoft.com/office/drawing/2016/5/9/chartex" xmlns:cx4="http://schemas.microsoft.com/office/drawing/2016/5/10/chartex" xmlns:cx5="http://schemas.microsoft.com/office/drawing/2016/5/11/chartex" xmlns:cx6="http://schemas.microsoft.com/office/drawing/2016/5/12/chartex" xmlns:cx7="http://schemas.microsoft.com/office/drawing/2016/5/13/chartex" xmlns:cx8="http://schemas.microsoft.com/office/drawing/2016/5/14/chartex" xmlns:mc="http://schemas.openxmlformats.org/markup-compatibility/2006" xmlns:aink="http://schemas.microsoft.com/office/drawing/2016/ink" xmlns:am3d="http://schemas.microsoft.com/office/drawing/2017/model3d" xmlns:o="urn:schemas-microsoft-com:office:office" xmlns:r="http://schemas.openxmlformats.org/officeDocument/2006/relationships" xmlns:m="http://schemas.openxmlformats.org/officeDocument/2006/math" xmlns:v="urn:schemas-microsoft-com:vml" xmlns:wp14="http://schemas.microsoft.com/office/word/2010/wordprocessingDrawing" xmlns:wp="http://schemas.openxmlformats.org/drawingml/2006/wordprocessingDrawing" xmlns:w10="urn:schemas-microsoft-com:office:word" xmlns:w="http://schemas.openxmlformats.org/wordprocessingml/2006/main" xmlns:w14="http://schemas.microsoft.com/office/word/2010/wordml" xmlns:w15="http://schemas.microsoft.com/office/word/2012/wordml" xmlns:w16cid="http://schemas.microsoft.com/office/word/2016/wordml/cid" xmlns:w16se="http://schemas.microsoft.com/office/word/2015/wordml/symex" xmlns:wpg="http://schemas.microsoft.com/office/word/2010/wordprocessingGroup" xmlns:wpi="http://schemas.microsoft.com/office/word/2010/wordprocessingInk" xmlns:wne="http://schemas.microsoft.com/office/word/2006/wordml" xmlns:wps="http://schemas.microsoft.com/office/word/2010/wordprocessingShape" mc:Ignorable="w14 w15 w16se w16cid wp14">
   <w:body>
     <w:p>
       <w:pPr>
@@ -65,7 +65,11 @@
         <w:t xml:space="preserve">, </w:t>
       </w:r>
       <w:r>
-        <w:t>valued e</w:t>
+        <w:t xml:space="preserve">valued </w:t>
+      </w:r>
+      <w:proofErr w:type="spellStart"/>
+      <w:r>
+        <w:t>e</w:t>
       </w:r>
       <w:r>
         <w:rPr>
@@ -74,7 +78,11 @@
         <w:t>valued</w:t>
       </w:r>
       <w:r>
-        <w:t>ator. We at Sudden Death Studios greatly appreciate your extrinsically-motivated-but-</w:t>
+        <w:t>ator</w:t>
+      </w:r>
+      <w:proofErr w:type="spellEnd"/>
+      <w:r>
+        <w:t>. We at Sudden Death Studios greatly appreciate your extrinsically-motivated-but-</w:t>
       </w:r>
       <w:r>
         <w:t>totally</w:t>
@@ -99,20 +107,115 @@
           <w:numId w:val="3"/>
         </w:numPr>
       </w:pPr>
-      <w:r>
-        <w:t xml:space="preserve">This evaluation is expected to last </w:t>
-      </w:r>
-      <w:r>
-        <w:t xml:space="preserve">up to </w:t>
+      <w:bookmarkStart w:id="0" w:name="_GoBack"/>
+      <w:bookmarkEnd w:id="0"/>
+      <w:r>
+        <w:t xml:space="preserve">When </w:t>
+      </w:r>
+      <w:r>
+        <w:t xml:space="preserve">writing </w:t>
+      </w:r>
+      <w:r>
+        <w:t xml:space="preserve">a note in a heuristic domain, please </w:t>
       </w:r>
       <w:r>
         <w:rPr>
           <w:b/>
         </w:rPr>
-        <w:t>30 minutes</w:t>
-      </w:r>
-      <w:r>
-        <w:t xml:space="preserve"> </w:t>
+        <w:t>write it in the format:</w:t>
+      </w:r>
+      <w:r>
+        <w:t xml:space="preserve"> [</w:t>
+      </w:r>
+      <w:r>
+        <w:rPr>
+          <w:i/>
+        </w:rPr>
+        <w:t>severity</w:t>
+      </w:r>
+      <w:r>
+        <w:t xml:space="preserve">]:[issue], where </w:t>
+      </w:r>
+      <w:r>
+        <w:rPr>
+          <w:i/>
+        </w:rPr>
+        <w:t>severity</w:t>
+      </w:r>
+      <w:r>
+        <w:t xml:space="preserve"> is a rating, between 1-5, of the severity of the issue, and </w:t>
+      </w:r>
+      <w:r>
+        <w:rPr>
+          <w:i/>
+        </w:rPr>
+        <w:t>issue</w:t>
+      </w:r>
+      <w:r>
+        <w:t xml:space="preserve"> is a description of the issue of concern.</w:t>
+      </w:r>
+    </w:p>
+    <w:p>
+      <w:pPr>
+        <w:pStyle w:val="ListParagraph"/>
+        <w:numPr>
+          <w:ilvl w:val="1"/>
+          <w:numId w:val="3"/>
+        </w:numPr>
+      </w:pPr>
+      <w:r>
+        <w:t xml:space="preserve">For example: </w:t>
+      </w:r>
+      <w:r>
+        <w:t>“</w:t>
+      </w:r>
+      <w:r>
+        <w:t xml:space="preserve">2: The </w:t>
+      </w:r>
+      <w:r>
+        <w:t xml:space="preserve">rainbows are missing </w:t>
+      </w:r>
+      <w:r>
+        <w:t>an</w:t>
+      </w:r>
+      <w:r>
+        <w:t xml:space="preserve"> ultraviolet band. I’m a bee and this impacts my rainbow experience.</w:t>
+      </w:r>
+      <w:r>
+        <w:t>”</w:t>
+      </w:r>
+    </w:p>
+    <w:p>
+      <w:pPr>
+        <w:pStyle w:val="ListParagraph"/>
+        <w:numPr>
+          <w:ilvl w:val="1"/>
+          <w:numId w:val="3"/>
+        </w:numPr>
+      </w:pPr>
+      <w:r>
+        <w:t xml:space="preserve">For example: </w:t>
+      </w:r>
+      <w:r>
+        <w:t>“</w:t>
+      </w:r>
+      <w:r>
+        <w:t xml:space="preserve">5: The game crashes </w:t>
+      </w:r>
+      <w:r>
+        <w:t>and delete</w:t>
+      </w:r>
+      <w:r>
+        <w:t>s</w:t>
+      </w:r>
+      <w:r>
+        <w:t xml:space="preserve"> itself out of frustration </w:t>
+      </w:r>
+      <w:r>
+        <w:t>when I annihilate every player at once. Including myself.</w:t>
+      </w:r>
+      <w:r>
+        <w:t>”</w:t>
       </w:r>
     </w:p>
     <w:p>
@@ -124,112 +227,16 @@
         </w:numPr>
       </w:pPr>
       <w:r>
-        <w:t xml:space="preserve">When </w:t>
-      </w:r>
-      <w:r>
-        <w:t xml:space="preserve">writing </w:t>
-      </w:r>
-      <w:r>
-        <w:t xml:space="preserve">a note in a heuristic domain, please </w:t>
-      </w:r>
-      <w:r>
-        <w:rPr>
-          <w:b/>
-        </w:rPr>
-        <w:t>write it in the format:</w:t>
-      </w:r>
-      <w:r>
-        <w:t xml:space="preserve"> [</w:t>
-      </w:r>
-      <w:r>
-        <w:rPr>
-          <w:i/>
-        </w:rPr>
-        <w:t>severity</w:t>
-      </w:r>
-      <w:r>
-        <w:t xml:space="preserve">]:[issue], where </w:t>
-      </w:r>
-      <w:r>
-        <w:rPr>
-          <w:i/>
-        </w:rPr>
-        <w:t>severity</w:t>
-      </w:r>
-      <w:r>
-        <w:t xml:space="preserve"> is a rating, between 1-5, of the severity of the issue, and </w:t>
-      </w:r>
-      <w:r>
-        <w:rPr>
-          <w:i/>
-        </w:rPr>
-        <w:t>issue</w:t>
-      </w:r>
-      <w:r>
-        <w:t xml:space="preserve"> is a description of the issue of concern.</w:t>
-      </w:r>
-    </w:p>
-    <w:p>
-      <w:pPr>
-        <w:pStyle w:val="ListParagraph"/>
-        <w:numPr>
-          <w:ilvl w:val="1"/>
-          <w:numId w:val="3"/>
-        </w:numPr>
-      </w:pPr>
-      <w:r>
-        <w:t xml:space="preserve">For example: </w:t>
-      </w:r>
-      <w:r>
-        <w:t>“</w:t>
-      </w:r>
-      <w:r>
-        <w:t xml:space="preserve">2: The </w:t>
-      </w:r>
-      <w:r>
-        <w:t xml:space="preserve">rainbows are missing </w:t>
-      </w:r>
-      <w:r>
-        <w:t>an</w:t>
-      </w:r>
-      <w:r>
-        <w:t xml:space="preserve"> ultraviolet band. I’m a bee and this impacts my rainbow experience.</w:t>
-      </w:r>
-      <w:r>
-        <w:t>”</w:t>
-      </w:r>
-    </w:p>
-    <w:p>
-      <w:pPr>
-        <w:pStyle w:val="ListParagraph"/>
-        <w:numPr>
-          <w:ilvl w:val="1"/>
-          <w:numId w:val="3"/>
-        </w:numPr>
-      </w:pPr>
-      <w:r>
-        <w:t xml:space="preserve">For example: </w:t>
-      </w:r>
-      <w:r>
-        <w:t>“</w:t>
-      </w:r>
-      <w:r>
-        <w:t xml:space="preserve">5: The game crashes </w:t>
-      </w:r>
-      <w:r>
-        <w:t>and delete</w:t>
-      </w:r>
-      <w:r>
-        <w:t>s</w:t>
-      </w:r>
-      <w:r>
-        <w:t xml:space="preserve"> itself out of frustration </w:t>
-      </w:r>
-      <w:r>
-        <w:t>when I annihilate every player at once. Including myself.</w:t>
-      </w:r>
-      <w:r>
-        <w:t>”</w:t>
+        <w:t xml:space="preserve">Feel free to suggest </w:t>
+      </w:r>
+      <w:r>
+        <w:t xml:space="preserve">possible </w:t>
+      </w:r>
+      <w:r>
+        <w:t xml:space="preserve">solutions in </w:t>
+      </w:r>
+      <w:r>
+        <w:t>your issue(s)</w:t>
       </w:r>
     </w:p>
     <w:p>
@@ -241,16 +248,16 @@
         </w:numPr>
       </w:pPr>
       <w:r>
-        <w:t xml:space="preserve">Feel free to suggest </w:t>
-      </w:r>
-      <w:r>
-        <w:t xml:space="preserve">possible </w:t>
-      </w:r>
-      <w:r>
-        <w:t xml:space="preserve">solutions in </w:t>
-      </w:r>
-      <w:r>
-        <w:t>your issue(s)</w:t>
+        <w:t xml:space="preserve">It is recommended to </w:t>
+      </w:r>
+      <w:r>
+        <w:rPr>
+          <w:b/>
+        </w:rPr>
+        <w:t>note issues as they crop up</w:t>
+      </w:r>
+      <w:r>
+        <w:t>, instead of attempting to linearly complete the form start-to-finish</w:t>
       </w:r>
     </w:p>
     <w:p>
@@ -262,27 +269,6 @@
         </w:numPr>
       </w:pPr>
       <w:r>
-        <w:t xml:space="preserve">It is recommended to </w:t>
-      </w:r>
-      <w:r>
-        <w:rPr>
-          <w:b/>
-        </w:rPr>
-        <w:t>note issues as they crop up</w:t>
-      </w:r>
-      <w:r>
-        <w:t>, instead of attempting to linearly complete the form start-to-finish</w:t>
-      </w:r>
-    </w:p>
-    <w:p>
-      <w:pPr>
-        <w:pStyle w:val="ListParagraph"/>
-        <w:numPr>
-          <w:ilvl w:val="0"/>
-          <w:numId w:val="3"/>
-        </w:numPr>
-      </w:pPr>
-      <w:r>
         <w:t xml:space="preserve">The </w:t>
       </w:r>
       <w:r>
@@ -409,6 +395,7 @@
         <w:pStyle w:val="Heading1"/>
       </w:pPr>
       <w:r>
+        <w:lastRenderedPageBreak/>
         <w:t>Evaluation</w:t>
       </w:r>
     </w:p>
@@ -510,7 +497,21 @@
               <w:rPr>
                 <w:i/>
               </w:rPr>
-              <w:t>The players finds the game fun, wit</w:t>
+              <w:t xml:space="preserve">The players </w:t>
+            </w:r>
+            <w:proofErr w:type="gramStart"/>
+            <w:r>
+              <w:rPr>
+                <w:i/>
+              </w:rPr>
+              <w:t>finds</w:t>
+            </w:r>
+            <w:proofErr w:type="gramEnd"/>
+            <w:r>
+              <w:rPr>
+                <w:i/>
+              </w:rPr>
+              <w:t xml:space="preserve"> the game fun, wit</w:t>
             </w:r>
             <w:r>
               <w:rPr>
@@ -554,7 +555,21 @@
               <w:rPr>
                 <w:i/>
               </w:rPr>
-              <w:t xml:space="preserve">The players should not lose any hard won possessions. </w:t>
+              <w:t xml:space="preserve">The players should not lose any </w:t>
+            </w:r>
+            <w:proofErr w:type="gramStart"/>
+            <w:r>
+              <w:rPr>
+                <w:i/>
+              </w:rPr>
+              <w:t>hard won</w:t>
+            </w:r>
+            <w:proofErr w:type="gramEnd"/>
+            <w:r>
+              <w:rPr>
+                <w:i/>
+              </w:rPr>
+              <w:t xml:space="preserve"> possessions. </w:t>
             </w:r>
           </w:p>
           <w:p>
@@ -789,7 +804,6 @@
               <w:rPr>
                 <w:b/>
               </w:rPr>
-              <w:lastRenderedPageBreak/>
               <w:t>Coolness/Entertainment</w:t>
             </w:r>
           </w:p>
@@ -842,11 +856,19 @@
                 <w:b/>
               </w:rPr>
             </w:pPr>
-            <w:r>
-              <w:rPr>
-                <w:b/>
-              </w:rPr>
-              <w:t xml:space="preserve">Humor </w:t>
+            <w:proofErr w:type="spellStart"/>
+            <w:r>
+              <w:rPr>
+                <w:b/>
+              </w:rPr>
+              <w:t>Humor</w:t>
+            </w:r>
+            <w:proofErr w:type="spellEnd"/>
+            <w:r>
+              <w:rPr>
+                <w:b/>
+              </w:rPr>
+              <w:t xml:space="preserve"> </w:t>
             </w:r>
           </w:p>
           <w:p>
@@ -865,7 +887,21 @@
               <w:rPr>
                 <w:i/>
               </w:rPr>
-              <w:t xml:space="preserve">The game uses humor well. </w:t>
+              <w:t xml:space="preserve">The game uses </w:t>
+            </w:r>
+            <w:proofErr w:type="spellStart"/>
+            <w:r>
+              <w:rPr>
+                <w:i/>
+              </w:rPr>
+              <w:t>humor</w:t>
+            </w:r>
+            <w:proofErr w:type="spellEnd"/>
+            <w:r>
+              <w:rPr>
+                <w:i/>
+              </w:rPr>
+              <w:t xml:space="preserve"> well. </w:t>
             </w:r>
           </w:p>
         </w:tc>
@@ -987,7 +1023,21 @@
               <w:rPr>
                 <w:i/>
               </w:rPr>
-              <w:t>- Player does not need to access the tutorial in order to play.</w:t>
+              <w:t xml:space="preserve">- Player does not need to access the tutorial </w:t>
+            </w:r>
+            <w:proofErr w:type="gramStart"/>
+            <w:r>
+              <w:rPr>
+                <w:i/>
+              </w:rPr>
+              <w:t>in order to</w:t>
+            </w:r>
+            <w:proofErr w:type="gramEnd"/>
+            <w:r>
+              <w:rPr>
+                <w:i/>
+              </w:rPr>
+              <w:t xml:space="preserve"> play.</w:t>
             </w:r>
           </w:p>
           <w:p>
@@ -1025,6 +1075,7 @@
               <w:rPr>
                 <w:b/>
               </w:rPr>
+              <w:lastRenderedPageBreak/>
               <w:t>Status and Score</w:t>
             </w:r>
           </w:p>
@@ -1059,7 +1110,21 @@
               <w:rPr>
                 <w:i/>
               </w:rPr>
-              <w:t>- Controls are intuitive, and mapped in a natural way; they are customizable and default to industry standard settings.</w:t>
+              <w:t xml:space="preserve">- Controls are </w:t>
+            </w:r>
+            <w:proofErr w:type="gramStart"/>
+            <w:r>
+              <w:rPr>
+                <w:i/>
+              </w:rPr>
+              <w:t>intuitive, and</w:t>
+            </w:r>
+            <w:proofErr w:type="gramEnd"/>
+            <w:r>
+              <w:rPr>
+                <w:i/>
+              </w:rPr>
+              <w:t xml:space="preserve"> mapped in a natural way; they are customizable and default to industry standard settings.</w:t>
             </w:r>
           </w:p>
         </w:tc>
@@ -1155,7 +1220,21 @@
               <w:rPr>
                 <w:b/>
               </w:rPr>
-              <w:t>Burden On Player</w:t>
+              <w:t xml:space="preserve">Burden </w:t>
+            </w:r>
+            <w:proofErr w:type="gramStart"/>
+            <w:r>
+              <w:rPr>
+                <w:b/>
+              </w:rPr>
+              <w:t>On</w:t>
+            </w:r>
+            <w:proofErr w:type="gramEnd"/>
+            <w:r>
+              <w:rPr>
+                <w:b/>
+              </w:rPr>
+              <w:t xml:space="preserve"> Player</w:t>
             </w:r>
           </w:p>
           <w:p>
@@ -1219,7 +1298,6 @@
               <w:rPr>
                 <w:b/>
               </w:rPr>
-              <w:lastRenderedPageBreak/>
               <w:t>Screen Layout</w:t>
             </w:r>
           </w:p>
@@ -1246,7 +1324,21 @@
               <w:rPr>
                 <w:i/>
               </w:rPr>
-              <w:t>- The player experiences the user interface as consistent (in controller, color, typographic, dialogue and user interface design).</w:t>
+              <w:t xml:space="preserve">- The player experiences the user interface as consistent (in controller, </w:t>
+            </w:r>
+            <w:proofErr w:type="spellStart"/>
+            <w:r>
+              <w:rPr>
+                <w:i/>
+              </w:rPr>
+              <w:t>color</w:t>
+            </w:r>
+            <w:proofErr w:type="spellEnd"/>
+            <w:r>
+              <w:rPr>
+                <w:i/>
+              </w:rPr>
+              <w:t>, typographic, dialogue and user interface design).</w:t>
             </w:r>
           </w:p>
           <w:p>
@@ -1399,31 +1491,7 @@
               <w:rPr>
                 <w:i/>
               </w:rPr>
-              <w:t xml:space="preserve">Poor </w:t>
-            </w:r>
-            <w:r>
-              <w:rPr>
-                <w:i/>
-              </w:rPr>
-              <w:t xml:space="preserve">support for text or voice chat; </w:t>
-            </w:r>
-            <w:r>
-              <w:rPr>
-                <w:i/>
-              </w:rPr>
-              <w:t>po</w:t>
-            </w:r>
-            <w:r>
-              <w:rPr>
-                <w:i/>
-              </w:rPr>
-              <w:t xml:space="preserve">or communication interface; not </w:t>
-            </w:r>
-            <w:r>
-              <w:rPr>
-                <w:i/>
-              </w:rPr>
-              <w:t>en</w:t>
+              <w:t>Poor support for text or voice chat; poor communication interface; not en</w:t>
             </w:r>
             <w:r>
               <w:rPr>
@@ -1485,13 +1553,7 @@
               <w:rPr>
                 <w:i/>
               </w:rPr>
-              <w:t xml:space="preserve">Does not provide enough information on others’ actions, </w:t>
-            </w:r>
-            <w:r>
-              <w:rPr>
-                <w:i/>
-              </w:rPr>
-              <w:t>locations, statuses, or availabilities</w:t>
+              <w:t>Does not provide enough information on others’ actions, locations, statuses, or availabilities</w:t>
             </w:r>
           </w:p>
         </w:tc>
@@ -1589,10 +1651,23 @@
         <w:t>H.</w:t>
       </w:r>
       <w:r>
-        <w:t xml:space="preserve"> Desurvire</w:t>
-      </w:r>
-      <w:r>
-        <w:t xml:space="preserve"> and C. Wiberg, </w:t>
+        <w:t xml:space="preserve"> </w:t>
+      </w:r>
+      <w:proofErr w:type="spellStart"/>
+      <w:r>
+        <w:t>Desurvire</w:t>
+      </w:r>
+      <w:proofErr w:type="spellEnd"/>
+      <w:r>
+        <w:t xml:space="preserve"> and C. </w:t>
+      </w:r>
+      <w:proofErr w:type="spellStart"/>
+      <w:r>
+        <w:t>Wiberg</w:t>
+      </w:r>
+      <w:proofErr w:type="spellEnd"/>
+      <w:r>
+        <w:t xml:space="preserve">, </w:t>
       </w:r>
       <w:r>
         <w:rPr>
@@ -1655,7 +1730,31 @@
         </w:rPr>
       </w:pPr>
       <w:r>
-        <w:t>David Pinelle, Nelson Wong, Tadeusz Stach, and Carl Gutwin. 2009.</w:t>
+        <w:t xml:space="preserve">David </w:t>
+      </w:r>
+      <w:proofErr w:type="spellStart"/>
+      <w:r>
+        <w:t>Pinelle</w:t>
+      </w:r>
+      <w:proofErr w:type="spellEnd"/>
+      <w:r>
+        <w:t xml:space="preserve">, Nelson Wong, Tadeusz </w:t>
+      </w:r>
+      <w:proofErr w:type="spellStart"/>
+      <w:r>
+        <w:t>Stach</w:t>
+      </w:r>
+      <w:proofErr w:type="spellEnd"/>
+      <w:r>
+        <w:t xml:space="preserve">, and Carl </w:t>
+      </w:r>
+      <w:proofErr w:type="spellStart"/>
+      <w:r>
+        <w:t>Gutwin</w:t>
+      </w:r>
+      <w:proofErr w:type="spellEnd"/>
+      <w:r>
+        <w:t>. 2009.</w:t>
       </w:r>
       <w:r>
         <w:rPr>
@@ -1702,7 +1801,31 @@
     </w:p>
     <w:p>
       <w:r>
-        <w:t xml:space="preserve">These were cherry-picked based on the core values of the game sought by the developer. The former resource by Desurvire and Wiberg focuses on core gameplay, ‘fun’ value and feedback. The latter resource was developed for online games, and focuses largely on the balance and interactivity. The two were selected to provide a balance of player-oriented and multiplayer-oriented heuristics. Networking-specific elements from the latter resource were omitted as the evaluation of the took place on a LAN connection, where network optimisation is </w:t>
+        <w:t xml:space="preserve">These were cherry-picked based on the core values of the game sought by the developer. The former resource by </w:t>
+      </w:r>
+      <w:proofErr w:type="spellStart"/>
+      <w:r>
+        <w:t>Desurvire</w:t>
+      </w:r>
+      <w:proofErr w:type="spellEnd"/>
+      <w:r>
+        <w:t xml:space="preserve"> and </w:t>
+      </w:r>
+      <w:proofErr w:type="spellStart"/>
+      <w:r>
+        <w:t>Wiberg</w:t>
+      </w:r>
+      <w:proofErr w:type="spellEnd"/>
+      <w:r>
+        <w:t xml:space="preserve"> focuses on core gameplay, ‘fun’ value and feedback. The latter resource was developed for online </w:t>
+      </w:r>
+      <w:proofErr w:type="gramStart"/>
+      <w:r>
+        <w:t>games, and</w:t>
+      </w:r>
+      <w:proofErr w:type="gramEnd"/>
+      <w:r>
+        <w:t xml:space="preserve"> focuses largely on the balance and interactivity. The two were selected to provide a balance of player-oriented and multiplayer-oriented heuristics. Networking-specific elements from the latter resource were omitted as the evaluation of the took place on a LAN connection, where network optimisation is </w:t>
       </w:r>
       <w:r>
         <w:t>unlikely to cause concern.</w:t>
@@ -1715,8 +1838,6 @@
       <w:r>
         <w:t xml:space="preserve"> clashing with another heuristic,</w:t>
       </w:r>
-      <w:bookmarkStart w:id="0" w:name="_GoBack"/>
-      <w:bookmarkEnd w:id="0"/>
       <w:r>
         <w:t xml:space="preserve"> or complex in a way that threatens the validity of the evaluator’s responses.</w:t>
       </w:r>
@@ -1732,7 +1853,7 @@
 </file>
 
 <file path=word/numbering.xml><?xml version="1.0" encoding="utf-8"?>
-<w:numbering xmlns:wpc="http://schemas.microsoft.com/office/word/2010/wordprocessingCanvas" xmlns:cx="http://schemas.microsoft.com/office/drawing/2014/chartex" xmlns:cx1="http://schemas.microsoft.com/office/drawing/2015/9/8/chartex" xmlns:mc="http://schemas.openxmlformats.org/markup-compatibility/2006" xmlns:o="urn:schemas-microsoft-com:office:office" xmlns:r="http://schemas.openxmlformats.org/officeDocument/2006/relationships" xmlns:m="http://schemas.openxmlformats.org/officeDocument/2006/math" xmlns:v="urn:schemas-microsoft-com:vml" xmlns:wp14="http://schemas.microsoft.com/office/word/2010/wordprocessingDrawing" xmlns:wp="http://schemas.openxmlformats.org/drawingml/2006/wordprocessingDrawing" xmlns:w10="urn:schemas-microsoft-com:office:word" xmlns:w="http://schemas.openxmlformats.org/wordprocessingml/2006/main" xmlns:w14="http://schemas.microsoft.com/office/word/2010/wordml" xmlns:w15="http://schemas.microsoft.com/office/word/2012/wordml" xmlns:w16se="http://schemas.microsoft.com/office/word/2015/wordml/symex" xmlns:wpg="http://schemas.microsoft.com/office/word/2010/wordprocessingGroup" xmlns:wpi="http://schemas.microsoft.com/office/word/2010/wordprocessingInk" xmlns:wne="http://schemas.microsoft.com/office/word/2006/wordml" xmlns:wps="http://schemas.microsoft.com/office/word/2010/wordprocessingShape" mc:Ignorable="w14 w15 w16se wp14">
+<w:numbering xmlns:wpc="http://schemas.microsoft.com/office/word/2010/wordprocessingCanvas" xmlns:cx="http://schemas.microsoft.com/office/drawing/2014/chartex" xmlns:cx1="http://schemas.microsoft.com/office/drawing/2015/9/8/chartex" xmlns:cx2="http://schemas.microsoft.com/office/drawing/2015/10/21/chartex" xmlns:cx3="http://schemas.microsoft.com/office/drawing/2016/5/9/chartex" xmlns:cx4="http://schemas.microsoft.com/office/drawing/2016/5/10/chartex" xmlns:cx5="http://schemas.microsoft.com/office/drawing/2016/5/11/chartex" xmlns:cx6="http://schemas.microsoft.com/office/drawing/2016/5/12/chartex" xmlns:cx7="http://schemas.microsoft.com/office/drawing/2016/5/13/chartex" xmlns:cx8="http://schemas.microsoft.com/office/drawing/2016/5/14/chartex" xmlns:mc="http://schemas.openxmlformats.org/markup-compatibility/2006" xmlns:aink="http://schemas.microsoft.com/office/drawing/2016/ink" xmlns:am3d="http://schemas.microsoft.com/office/drawing/2017/model3d" xmlns:o="urn:schemas-microsoft-com:office:office" xmlns:r="http://schemas.openxmlformats.org/officeDocument/2006/relationships" xmlns:m="http://schemas.openxmlformats.org/officeDocument/2006/math" xmlns:v="urn:schemas-microsoft-com:vml" xmlns:wp14="http://schemas.microsoft.com/office/word/2010/wordprocessingDrawing" xmlns:wp="http://schemas.openxmlformats.org/drawingml/2006/wordprocessingDrawing" xmlns:w10="urn:schemas-microsoft-com:office:word" xmlns:w="http://schemas.openxmlformats.org/wordprocessingml/2006/main" xmlns:w14="http://schemas.microsoft.com/office/word/2010/wordml" xmlns:w15="http://schemas.microsoft.com/office/word/2012/wordml" xmlns:w16cid="http://schemas.microsoft.com/office/word/2016/wordml/cid" xmlns:w16se="http://schemas.microsoft.com/office/word/2015/wordml/symex" xmlns:wpg="http://schemas.microsoft.com/office/word/2010/wordprocessingGroup" xmlns:wpi="http://schemas.microsoft.com/office/word/2010/wordprocessingInk" xmlns:wne="http://schemas.microsoft.com/office/word/2006/wordml" xmlns:wps="http://schemas.microsoft.com/office/word/2010/wordprocessingShape" mc:Ignorable="w14 w15 w16se w16cid wp14">
   <w:abstractNum w:abstractNumId="0" w15:restartNumberingAfterBreak="0">
     <w:nsid w:val="03A042C7"/>
     <w:multiLevelType w:val="hybridMultilevel"/>
@@ -2963,7 +3084,7 @@
 </file>
 
 <file path=word/styles.xml><?xml version="1.0" encoding="utf-8"?>
-<w:styles xmlns:mc="http://schemas.openxmlformats.org/markup-compatibility/2006" xmlns:r="http://schemas.openxmlformats.org/officeDocument/2006/relationships" xmlns:w="http://schemas.openxmlformats.org/wordprocessingml/2006/main" xmlns:w14="http://schemas.microsoft.com/office/word/2010/wordml" xmlns:w15="http://schemas.microsoft.com/office/word/2012/wordml" xmlns:w16se="http://schemas.microsoft.com/office/word/2015/wordml/symex" mc:Ignorable="w14 w15 w16se">
+<w:styles xmlns:mc="http://schemas.openxmlformats.org/markup-compatibility/2006" xmlns:r="http://schemas.openxmlformats.org/officeDocument/2006/relationships" xmlns:w="http://schemas.openxmlformats.org/wordprocessingml/2006/main" xmlns:w14="http://schemas.microsoft.com/office/word/2010/wordml" xmlns:w15="http://schemas.microsoft.com/office/word/2012/wordml" xmlns:w16cid="http://schemas.microsoft.com/office/word/2016/wordml/cid" xmlns:w16se="http://schemas.microsoft.com/office/word/2015/wordml/symex" mc:Ignorable="w14 w15 w16se w16cid">
   <w:docDefaults>
     <w:rPrDefault>
       <w:rPr>
@@ -2979,7 +3100,7 @@
       </w:pPr>
     </w:pPrDefault>
   </w:docDefaults>
-  <w:latentStyles w:defLockedState="0" w:defUIPriority="99" w:defSemiHidden="0" w:defUnhideWhenUsed="0" w:defQFormat="0" w:count="371">
+  <w:latentStyles w:defLockedState="0" w:defUIPriority="99" w:defSemiHidden="0" w:defUnhideWhenUsed="0" w:defQFormat="0" w:count="375">
     <w:lsdException w:name="Normal" w:uiPriority="0" w:qFormat="1"/>
     <w:lsdException w:name="heading 1" w:uiPriority="9" w:qFormat="1"/>
     <w:lsdException w:name="heading 2" w:semiHidden="1" w:uiPriority="9" w:unhideWhenUsed="1" w:qFormat="1"/>
@@ -3085,7 +3206,6 @@
     <w:lsdException w:name="HTML Sample" w:semiHidden="1" w:unhideWhenUsed="1"/>
     <w:lsdException w:name="HTML Typewriter" w:semiHidden="1" w:unhideWhenUsed="1"/>
     <w:lsdException w:name="HTML Variable" w:semiHidden="1" w:unhideWhenUsed="1"/>
-    <w:lsdException w:name="Normal Table" w:semiHidden="1" w:unhideWhenUsed="1"/>
     <w:lsdException w:name="annotation subject" w:semiHidden="1" w:unhideWhenUsed="1"/>
     <w:lsdException w:name="No List" w:semiHidden="1" w:unhideWhenUsed="1"/>
     <w:lsdException w:name="Outline List 1" w:semiHidden="1" w:unhideWhenUsed="1"/>
@@ -3129,10 +3249,8 @@
     <w:lsdException w:name="Table Elegant" w:semiHidden="1" w:unhideWhenUsed="1"/>
     <w:lsdException w:name="Table Professional" w:semiHidden="1" w:unhideWhenUsed="1"/>
     <w:lsdException w:name="Table Subtle 1" w:semiHidden="1" w:unhideWhenUsed="1"/>
-    <w:lsdException w:name="Table Subtle 2" w:semiHidden="1" w:unhideWhenUsed="1"/>
     <w:lsdException w:name="Table Web 1" w:semiHidden="1" w:unhideWhenUsed="1"/>
     <w:lsdException w:name="Table Web 2" w:semiHidden="1" w:unhideWhenUsed="1"/>
-    <w:lsdException w:name="Table Web 3" w:semiHidden="1" w:unhideWhenUsed="1"/>
     <w:lsdException w:name="Balloon Text" w:semiHidden="1" w:unhideWhenUsed="1"/>
     <w:lsdException w:name="Table Grid" w:uiPriority="39"/>
     <w:lsdException w:name="Table Theme" w:semiHidden="1" w:unhideWhenUsed="1"/>
@@ -3351,6 +3469,10 @@
     <w:lsdException w:name="List Table 5 Dark Accent 6" w:uiPriority="50"/>
     <w:lsdException w:name="List Table 6 Colorful Accent 6" w:uiPriority="51"/>
     <w:lsdException w:name="List Table 7 Colorful Accent 6" w:uiPriority="52"/>
+    <w:lsdException w:name="Mention" w:semiHidden="1" w:unhideWhenUsed="1"/>
+    <w:lsdException w:name="Smart Hyperlink" w:semiHidden="1" w:unhideWhenUsed="1"/>
+    <w:lsdException w:name="Hashtag" w:semiHidden="1" w:unhideWhenUsed="1"/>
+    <w:lsdException w:name="Unresolved Mention" w:semiHidden="1" w:unhideWhenUsed="1"/>
   </w:latentStyles>
   <w:style w:type="paragraph" w:default="1" w:styleId="Normal">
     <w:name w:val="Normal"/>

</xml_diff>